<commit_message>
"new version of the final paper word doc"
</commit_message>
<xml_diff>
--- a/cse446-finalpaper.docx
+++ b/cse446-finalpaper.docx
@@ -2461,16 +2461,7 @@
           <w:spacing w:val="5"/>
           <w:kern w:val="1"/>
         </w:rPr>
-        <w:t xml:space="preserve"> establishing an arbitrary variance threshold and eliminating all dimensions whose variance was below tha</w:t>
-      </w:r>
-      <w:bookmarkStart w:id="0" w:name="_GoBack"/>
-      <w:bookmarkEnd w:id="0"/>
-      <w:r>
-        <w:rPr>
-          <w:spacing w:val="5"/>
-          <w:kern w:val="1"/>
-        </w:rPr>
-        <w:t>t value.</w:t>
+        <w:t xml:space="preserve"> establishing an arbitrary variance threshold and eliminating all dimensions whose variance was below that value.</w:t>
       </w:r>
     </w:p>
     <w:p>
@@ -4176,1492 +4167,18 @@
           <w:szCs w:val="24"/>
         </w:rPr>
         <w:tab/>
-        <w:t>Preparing PostScript or PDF files</w:t>
-      </w:r>
-    </w:p>
-    <w:p>
-      <w:pPr>
-        <w:widowControl w:val="0"/>
-        <w:autoSpaceDE w:val="0"/>
-        <w:autoSpaceDN w:val="0"/>
-        <w:adjustRightInd w:val="0"/>
-        <w:spacing w:before="120" w:line="226" w:lineRule="auto"/>
-        <w:jc w:val="both"/>
-        <w:rPr>
-          <w:spacing w:val="5"/>
-          <w:kern w:val="1"/>
-        </w:rPr>
-      </w:pPr>
-      <w:r>
-        <w:rPr>
-          <w:spacing w:val="5"/>
-          <w:kern w:val="1"/>
-        </w:rPr>
-        <w:t xml:space="preserve">Please prepare PostScript or PDF files with paper size “US Letter,” and not, for example, “A4.” The -t letter option on </w:t>
-      </w:r>
-      <w:proofErr w:type="spellStart"/>
-      <w:r>
-        <w:rPr>
-          <w:spacing w:val="5"/>
-          <w:kern w:val="1"/>
-        </w:rPr>
-        <w:t>dvips</w:t>
-      </w:r>
-      <w:proofErr w:type="spellEnd"/>
-      <w:r>
-        <w:rPr>
-          <w:spacing w:val="5"/>
-          <w:kern w:val="1"/>
-        </w:rPr>
-        <w:t xml:space="preserve"> will produce US Letter files.</w:t>
-      </w:r>
-    </w:p>
-    <w:p>
-      <w:pPr>
-        <w:widowControl w:val="0"/>
-        <w:autoSpaceDE w:val="0"/>
-        <w:autoSpaceDN w:val="0"/>
-        <w:adjustRightInd w:val="0"/>
-        <w:spacing w:before="120" w:line="226" w:lineRule="auto"/>
-        <w:jc w:val="both"/>
-        <w:rPr>
-          <w:spacing w:val="5"/>
-          <w:kern w:val="1"/>
-        </w:rPr>
-      </w:pPr>
-      <w:r>
-        <w:rPr>
-          <w:spacing w:val="5"/>
-          <w:kern w:val="1"/>
-        </w:rPr>
-        <w:t>Fonts were the main cause of problems in the past years. Your PDF file must only contain Type 1 or Embedded TrueType fonts. Here are a few instructions to achieve this.</w:t>
-      </w:r>
-    </w:p>
-    <w:p>
-      <w:pPr>
-        <w:widowControl w:val="0"/>
-        <w:autoSpaceDE w:val="0"/>
-        <w:autoSpaceDN w:val="0"/>
-        <w:adjustRightInd w:val="0"/>
-        <w:spacing w:before="120" w:line="226" w:lineRule="auto"/>
-        <w:jc w:val="both"/>
-        <w:rPr>
-          <w:spacing w:val="5"/>
-          <w:kern w:val="1"/>
-        </w:rPr>
-      </w:pPr>
-    </w:p>
-    <w:p>
-      <w:pPr>
-        <w:widowControl w:val="0"/>
-        <w:numPr>
-          <w:ilvl w:val="0"/>
-          <w:numId w:val="7"/>
-        </w:numPr>
-        <w:autoSpaceDE w:val="0"/>
-        <w:autoSpaceDN w:val="0"/>
-        <w:adjustRightInd w:val="0"/>
-        <w:rPr>
-          <w:spacing w:val="5"/>
-          <w:kern w:val="1"/>
-        </w:rPr>
-      </w:pPr>
-      <w:r>
-        <w:rPr>
-          <w:spacing w:val="5"/>
-          <w:kern w:val="1"/>
-        </w:rPr>
-        <w:t xml:space="preserve">You can check which fonts a PDF files uses. In Acrobat Reader, select menu Files&gt;Document Properties&gt;Fonts and select Show All Fonts. You can also use the program </w:t>
-      </w:r>
-      <w:proofErr w:type="spellStart"/>
-      <w:r>
-        <w:rPr>
-          <w:rFonts w:ascii="Courier New" w:hAnsi="Courier New" w:cs="Courier New"/>
-          <w:spacing w:val="5"/>
-          <w:kern w:val="1"/>
-        </w:rPr>
-        <w:t>pdffonts</w:t>
-      </w:r>
-      <w:proofErr w:type="spellEnd"/>
-      <w:r>
-        <w:rPr>
-          <w:spacing w:val="5"/>
-          <w:kern w:val="1"/>
-        </w:rPr>
-        <w:t xml:space="preserve"> which comes with </w:t>
-      </w:r>
-      <w:proofErr w:type="spellStart"/>
-      <w:r>
-        <w:rPr>
-          <w:rFonts w:ascii="Courier New" w:hAnsi="Courier New" w:cs="Courier New"/>
-          <w:spacing w:val="5"/>
-          <w:kern w:val="1"/>
-        </w:rPr>
-        <w:t>xpdf</w:t>
-      </w:r>
-      <w:proofErr w:type="spellEnd"/>
-      <w:r>
-        <w:rPr>
-          <w:spacing w:val="5"/>
-          <w:kern w:val="1"/>
-        </w:rPr>
-        <w:t xml:space="preserve"> and is available out-of-the-box on most Linux machines.</w:t>
-      </w:r>
-    </w:p>
-    <w:p>
-      <w:pPr>
-        <w:widowControl w:val="0"/>
-        <w:numPr>
-          <w:ilvl w:val="0"/>
-          <w:numId w:val="7"/>
-        </w:numPr>
-        <w:autoSpaceDE w:val="0"/>
-        <w:autoSpaceDN w:val="0"/>
-        <w:adjustRightInd w:val="0"/>
-        <w:rPr>
-          <w:spacing w:val="5"/>
-          <w:kern w:val="1"/>
-        </w:rPr>
-      </w:pPr>
-      <w:r>
-        <w:rPr>
-          <w:spacing w:val="5"/>
-          <w:kern w:val="1"/>
-        </w:rPr>
-        <w:t>The IEEE has recommendations for generating PDF files whose fonts are also acceptable for NIPS. Please see http://www.emfield.org/icuwb2010/downloads/IEEE-PDF-SpecV32.pdf</w:t>
-      </w:r>
-    </w:p>
-    <w:p>
-      <w:pPr>
-        <w:widowControl w:val="0"/>
-        <w:numPr>
-          <w:ilvl w:val="0"/>
-          <w:numId w:val="7"/>
-        </w:numPr>
-        <w:autoSpaceDE w:val="0"/>
-        <w:autoSpaceDN w:val="0"/>
-        <w:adjustRightInd w:val="0"/>
-        <w:rPr>
-          <w:spacing w:val="5"/>
-          <w:kern w:val="1"/>
-        </w:rPr>
-      </w:pPr>
-      <w:proofErr w:type="spellStart"/>
-      <w:r>
-        <w:rPr>
-          <w:spacing w:val="5"/>
-          <w:kern w:val="1"/>
-        </w:rPr>
-        <w:t>LaTeX</w:t>
-      </w:r>
-      <w:proofErr w:type="spellEnd"/>
-      <w:r>
-        <w:rPr>
-          <w:spacing w:val="5"/>
-          <w:kern w:val="1"/>
-        </w:rPr>
-        <w:t xml:space="preserve"> users:</w:t>
-      </w:r>
-    </w:p>
-    <w:p>
-      <w:pPr>
-        <w:widowControl w:val="0"/>
-        <w:numPr>
-          <w:ilvl w:val="1"/>
-          <w:numId w:val="7"/>
-        </w:numPr>
-        <w:autoSpaceDE w:val="0"/>
-        <w:autoSpaceDN w:val="0"/>
-        <w:adjustRightInd w:val="0"/>
-        <w:rPr>
-          <w:spacing w:val="5"/>
-          <w:kern w:val="1"/>
-        </w:rPr>
-      </w:pPr>
-      <w:r>
-        <w:rPr>
-          <w:spacing w:val="5"/>
-          <w:kern w:val="1"/>
-        </w:rPr>
-        <w:t xml:space="preserve">Consider directly generating PDF files using </w:t>
-      </w:r>
-      <w:proofErr w:type="spellStart"/>
-      <w:r>
-        <w:rPr>
-          <w:rFonts w:ascii="Courier New" w:hAnsi="Courier New" w:cs="Courier New"/>
-          <w:spacing w:val="5"/>
-          <w:kern w:val="1"/>
-        </w:rPr>
-        <w:t>pdflatex</w:t>
-      </w:r>
-      <w:proofErr w:type="spellEnd"/>
-      <w:r>
-        <w:rPr>
-          <w:spacing w:val="5"/>
-          <w:kern w:val="1"/>
-        </w:rPr>
-        <w:t xml:space="preserve"> (especially if you are a </w:t>
-      </w:r>
-      <w:proofErr w:type="spellStart"/>
-      <w:r>
-        <w:rPr>
-          <w:spacing w:val="5"/>
-          <w:kern w:val="1"/>
-        </w:rPr>
-        <w:t>MiKTeX</w:t>
-      </w:r>
-      <w:proofErr w:type="spellEnd"/>
-      <w:r>
-        <w:rPr>
-          <w:spacing w:val="5"/>
-          <w:kern w:val="1"/>
-        </w:rPr>
-        <w:t xml:space="preserve"> user).  PDF figures must be substituted for EPS figures, however.</w:t>
-      </w:r>
-    </w:p>
-    <w:p>
-      <w:pPr>
-        <w:widowControl w:val="0"/>
-        <w:numPr>
-          <w:ilvl w:val="1"/>
-          <w:numId w:val="7"/>
-        </w:numPr>
-        <w:autoSpaceDE w:val="0"/>
-        <w:autoSpaceDN w:val="0"/>
-        <w:adjustRightInd w:val="0"/>
-        <w:rPr>
-          <w:spacing w:val="5"/>
-          <w:kern w:val="1"/>
-        </w:rPr>
-      </w:pPr>
-      <w:r>
-        <w:rPr>
-          <w:spacing w:val="5"/>
-          <w:kern w:val="1"/>
-        </w:rPr>
-        <w:t>Otherwise, please generate your PostScript and PDF files with the following commands:</w:t>
-      </w:r>
-    </w:p>
-    <w:p>
-      <w:pPr>
-        <w:widowControl w:val="0"/>
-        <w:numPr>
-          <w:ilvl w:val="1"/>
-          <w:numId w:val="7"/>
-        </w:numPr>
-        <w:autoSpaceDE w:val="0"/>
-        <w:autoSpaceDN w:val="0"/>
-        <w:adjustRightInd w:val="0"/>
-        <w:spacing w:before="120" w:line="226" w:lineRule="auto"/>
-        <w:jc w:val="both"/>
-        <w:rPr>
-          <w:rFonts w:ascii="Courier New" w:hAnsi="Courier New" w:cs="Courier New"/>
-          <w:spacing w:val="5"/>
-          <w:kern w:val="1"/>
-        </w:rPr>
-      </w:pPr>
-      <w:proofErr w:type="spellStart"/>
-      <w:r>
-        <w:rPr>
-          <w:rFonts w:ascii="Courier New" w:hAnsi="Courier New" w:cs="Courier New"/>
-          <w:spacing w:val="5"/>
-          <w:kern w:val="1"/>
-        </w:rPr>
-        <w:lastRenderedPageBreak/>
-        <w:t>dvips</w:t>
-      </w:r>
-      <w:proofErr w:type="spellEnd"/>
-      <w:r>
-        <w:rPr>
-          <w:rFonts w:ascii="Courier New" w:hAnsi="Courier New" w:cs="Courier New"/>
-          <w:spacing w:val="5"/>
-          <w:kern w:val="1"/>
-        </w:rPr>
-        <w:t xml:space="preserve"> </w:t>
-      </w:r>
-      <w:proofErr w:type="spellStart"/>
-      <w:r>
-        <w:rPr>
-          <w:rFonts w:ascii="Courier New" w:hAnsi="Courier New" w:cs="Courier New"/>
-          <w:spacing w:val="5"/>
-          <w:kern w:val="1"/>
-        </w:rPr>
-        <w:t>mypaper.dvi</w:t>
-      </w:r>
-      <w:proofErr w:type="spellEnd"/>
-      <w:r>
-        <w:rPr>
-          <w:rFonts w:ascii="Courier New" w:hAnsi="Courier New" w:cs="Courier New"/>
-          <w:spacing w:val="5"/>
-          <w:kern w:val="1"/>
-        </w:rPr>
-        <w:t xml:space="preserve"> -t letter -</w:t>
-      </w:r>
-      <w:proofErr w:type="spellStart"/>
-      <w:r>
-        <w:rPr>
-          <w:rFonts w:ascii="Courier New" w:hAnsi="Courier New" w:cs="Courier New"/>
-          <w:spacing w:val="5"/>
-          <w:kern w:val="1"/>
-        </w:rPr>
-        <w:t>Ppdf</w:t>
-      </w:r>
-      <w:proofErr w:type="spellEnd"/>
-      <w:r>
-        <w:rPr>
-          <w:rFonts w:ascii="Courier New" w:hAnsi="Courier New" w:cs="Courier New"/>
-          <w:spacing w:val="5"/>
-          <w:kern w:val="1"/>
-        </w:rPr>
-        <w:t xml:space="preserve"> -G0 -o mypaper.ps</w:t>
-      </w:r>
-    </w:p>
-    <w:p>
-      <w:pPr>
-        <w:widowControl w:val="0"/>
-        <w:numPr>
-          <w:ilvl w:val="1"/>
-          <w:numId w:val="7"/>
-        </w:numPr>
-        <w:autoSpaceDE w:val="0"/>
-        <w:autoSpaceDN w:val="0"/>
-        <w:adjustRightInd w:val="0"/>
-        <w:spacing w:before="120" w:line="226" w:lineRule="auto"/>
-        <w:jc w:val="both"/>
-        <w:rPr>
-          <w:spacing w:val="5"/>
-          <w:kern w:val="1"/>
-        </w:rPr>
-      </w:pPr>
-      <w:r>
-        <w:rPr>
-          <w:rFonts w:ascii="Courier New" w:hAnsi="Courier New" w:cs="Courier New"/>
-          <w:spacing w:val="5"/>
-          <w:kern w:val="1"/>
-        </w:rPr>
-        <w:t>ps2pdf mypaper.ps mypaper.pdf</w:t>
-      </w:r>
-    </w:p>
-    <w:p>
-      <w:pPr>
-        <w:widowControl w:val="0"/>
-        <w:numPr>
-          <w:ilvl w:val="1"/>
-          <w:numId w:val="7"/>
-        </w:numPr>
-        <w:autoSpaceDE w:val="0"/>
-        <w:autoSpaceDN w:val="0"/>
-        <w:adjustRightInd w:val="0"/>
-        <w:spacing w:before="120" w:line="226" w:lineRule="auto"/>
-        <w:jc w:val="both"/>
-        <w:rPr>
-          <w:spacing w:val="5"/>
-          <w:kern w:val="1"/>
-        </w:rPr>
-      </w:pPr>
-      <w:r>
-        <w:rPr>
-          <w:spacing w:val="5"/>
-          <w:kern w:val="1"/>
-        </w:rPr>
-        <w:t xml:space="preserve">Check that the PDF files only contains Type 1 fonts. </w:t>
-      </w:r>
-    </w:p>
-    <w:p>
-      <w:pPr>
-        <w:widowControl w:val="0"/>
-        <w:numPr>
-          <w:ilvl w:val="0"/>
-          <w:numId w:val="7"/>
-        </w:numPr>
-        <w:autoSpaceDE w:val="0"/>
-        <w:autoSpaceDN w:val="0"/>
-        <w:adjustRightInd w:val="0"/>
-        <w:rPr>
-          <w:spacing w:val="5"/>
-          <w:kern w:val="1"/>
-        </w:rPr>
-      </w:pPr>
-      <w:proofErr w:type="spellStart"/>
-      <w:proofErr w:type="gramStart"/>
-      <w:r>
-        <w:rPr>
-          <w:spacing w:val="5"/>
-          <w:kern w:val="1"/>
-        </w:rPr>
-        <w:t>xfig</w:t>
-      </w:r>
-      <w:proofErr w:type="spellEnd"/>
-      <w:proofErr w:type="gramEnd"/>
-      <w:r>
-        <w:rPr>
-          <w:spacing w:val="5"/>
-          <w:kern w:val="1"/>
-        </w:rPr>
-        <w:t xml:space="preserve"> “patterned” shapes are implemented with bitmap fonts. Use “solid” shapes instead.</w:t>
-      </w:r>
-    </w:p>
-    <w:p>
-      <w:pPr>
-        <w:widowControl w:val="0"/>
-        <w:numPr>
-          <w:ilvl w:val="0"/>
-          <w:numId w:val="7"/>
-        </w:numPr>
-        <w:autoSpaceDE w:val="0"/>
-        <w:autoSpaceDN w:val="0"/>
-        <w:adjustRightInd w:val="0"/>
-        <w:rPr>
-          <w:spacing w:val="5"/>
-          <w:kern w:val="1"/>
-        </w:rPr>
-      </w:pPr>
-      <w:r>
-        <w:rPr>
-          <w:spacing w:val="5"/>
-          <w:kern w:val="1"/>
-        </w:rPr>
-        <w:t xml:space="preserve">The </w:t>
-      </w:r>
-      <w:r>
-        <w:rPr>
-          <w:rFonts w:ascii="Courier New" w:hAnsi="Courier New" w:cs="Courier New"/>
-          <w:spacing w:val="5"/>
-          <w:kern w:val="1"/>
-        </w:rPr>
-        <w:t>\</w:t>
-      </w:r>
-      <w:proofErr w:type="spellStart"/>
-      <w:r>
-        <w:rPr>
-          <w:rFonts w:ascii="Courier New" w:hAnsi="Courier New" w:cs="Courier New"/>
-          <w:spacing w:val="5"/>
-          <w:kern w:val="1"/>
-        </w:rPr>
-        <w:t>bbold</w:t>
-      </w:r>
-      <w:proofErr w:type="spellEnd"/>
-      <w:r>
-        <w:rPr>
-          <w:spacing w:val="5"/>
-          <w:kern w:val="1"/>
-        </w:rPr>
-        <w:t xml:space="preserve"> package almost always uses bitmap fonts. You can try the equivalent AMS Fonts with command</w:t>
-      </w:r>
-    </w:p>
-    <w:p>
-      <w:pPr>
-        <w:widowControl w:val="0"/>
-        <w:numPr>
-          <w:ilvl w:val="1"/>
-          <w:numId w:val="7"/>
-        </w:numPr>
-        <w:autoSpaceDE w:val="0"/>
-        <w:autoSpaceDN w:val="0"/>
-        <w:adjustRightInd w:val="0"/>
-        <w:spacing w:before="120" w:line="226" w:lineRule="auto"/>
-        <w:jc w:val="both"/>
-        <w:rPr>
-          <w:spacing w:val="5"/>
-          <w:kern w:val="1"/>
-        </w:rPr>
-      </w:pPr>
-      <w:r>
-        <w:rPr>
-          <w:rFonts w:ascii="Courier New" w:hAnsi="Courier New" w:cs="Courier New"/>
-          <w:spacing w:val="5"/>
-          <w:kern w:val="1"/>
-        </w:rPr>
-        <w:t>\</w:t>
-      </w:r>
-      <w:proofErr w:type="spellStart"/>
-      <w:r>
-        <w:rPr>
-          <w:rFonts w:ascii="Courier New" w:hAnsi="Courier New" w:cs="Courier New"/>
-          <w:spacing w:val="5"/>
-          <w:kern w:val="1"/>
-        </w:rPr>
-        <w:t>usepackage</w:t>
-      </w:r>
-      <w:proofErr w:type="spellEnd"/>
-      <w:r>
-        <w:rPr>
-          <w:rFonts w:ascii="Courier New" w:hAnsi="Courier New" w:cs="Courier New"/>
-          <w:spacing w:val="5"/>
-          <w:kern w:val="1"/>
-        </w:rPr>
-        <w:t>[</w:t>
-      </w:r>
-      <w:proofErr w:type="spellStart"/>
-      <w:r>
-        <w:rPr>
-          <w:rFonts w:ascii="Courier New" w:hAnsi="Courier New" w:cs="Courier New"/>
-          <w:spacing w:val="5"/>
-          <w:kern w:val="1"/>
-        </w:rPr>
-        <w:t>psamsfonts</w:t>
-      </w:r>
-      <w:proofErr w:type="spellEnd"/>
-      <w:r>
-        <w:rPr>
-          <w:rFonts w:ascii="Courier New" w:hAnsi="Courier New" w:cs="Courier New"/>
-          <w:spacing w:val="5"/>
-          <w:kern w:val="1"/>
-        </w:rPr>
-        <w:t>]{</w:t>
-      </w:r>
-      <w:proofErr w:type="spellStart"/>
-      <w:r>
-        <w:rPr>
-          <w:rFonts w:ascii="Courier New" w:hAnsi="Courier New" w:cs="Courier New"/>
-          <w:spacing w:val="5"/>
-          <w:kern w:val="1"/>
-        </w:rPr>
-        <w:t>amssymb</w:t>
-      </w:r>
-      <w:proofErr w:type="spellEnd"/>
-      <w:r>
-        <w:rPr>
-          <w:rFonts w:ascii="Courier New" w:hAnsi="Courier New" w:cs="Courier New"/>
-          <w:spacing w:val="5"/>
-          <w:kern w:val="1"/>
-        </w:rPr>
-        <w:t>}</w:t>
-      </w:r>
-    </w:p>
-    <w:p>
-      <w:pPr>
-        <w:widowControl w:val="0"/>
-        <w:numPr>
-          <w:ilvl w:val="1"/>
-          <w:numId w:val="7"/>
-        </w:numPr>
-        <w:autoSpaceDE w:val="0"/>
-        <w:autoSpaceDN w:val="0"/>
-        <w:adjustRightInd w:val="0"/>
-        <w:spacing w:before="120" w:line="226" w:lineRule="auto"/>
-        <w:jc w:val="both"/>
-        <w:rPr>
-          <w:spacing w:val="5"/>
-          <w:kern w:val="1"/>
-        </w:rPr>
-      </w:pPr>
-      <w:r>
-        <w:rPr>
-          <w:spacing w:val="5"/>
-          <w:kern w:val="1"/>
-        </w:rPr>
-        <w:t>or use the following workaround for reals, natural and complex:</w:t>
-      </w:r>
-    </w:p>
-    <w:p>
-      <w:pPr>
-        <w:widowControl w:val="0"/>
-        <w:numPr>
-          <w:ilvl w:val="1"/>
-          <w:numId w:val="7"/>
-        </w:numPr>
-        <w:autoSpaceDE w:val="0"/>
-        <w:autoSpaceDN w:val="0"/>
-        <w:adjustRightInd w:val="0"/>
-        <w:spacing w:before="120" w:line="226" w:lineRule="auto"/>
-        <w:jc w:val="both"/>
-        <w:rPr>
-          <w:rFonts w:ascii="Courier New" w:hAnsi="Courier New" w:cs="Courier New"/>
-          <w:spacing w:val="5"/>
-          <w:kern w:val="1"/>
-        </w:rPr>
-      </w:pPr>
-      <w:r>
-        <w:rPr>
-          <w:rFonts w:ascii="Courier New" w:hAnsi="Courier New" w:cs="Courier New"/>
-          <w:spacing w:val="5"/>
-          <w:kern w:val="1"/>
-        </w:rPr>
-        <w:t>\</w:t>
-      </w:r>
-      <w:proofErr w:type="spellStart"/>
-      <w:r>
-        <w:rPr>
-          <w:rFonts w:ascii="Courier New" w:hAnsi="Courier New" w:cs="Courier New"/>
-          <w:spacing w:val="5"/>
-          <w:kern w:val="1"/>
-        </w:rPr>
-        <w:t>newcommand</w:t>
-      </w:r>
-      <w:proofErr w:type="spellEnd"/>
-      <w:r>
-        <w:rPr>
-          <w:rFonts w:ascii="Courier New" w:hAnsi="Courier New" w:cs="Courier New"/>
-          <w:spacing w:val="5"/>
-          <w:kern w:val="1"/>
-        </w:rPr>
-        <w:t>{\RR}{I\!\!R} %real numbers</w:t>
-      </w:r>
-    </w:p>
-    <w:p>
-      <w:pPr>
-        <w:widowControl w:val="0"/>
-        <w:numPr>
-          <w:ilvl w:val="1"/>
-          <w:numId w:val="7"/>
-        </w:numPr>
-        <w:autoSpaceDE w:val="0"/>
-        <w:autoSpaceDN w:val="0"/>
-        <w:adjustRightInd w:val="0"/>
-        <w:spacing w:before="120" w:line="226" w:lineRule="auto"/>
-        <w:jc w:val="both"/>
-        <w:rPr>
-          <w:rFonts w:ascii="Courier New" w:hAnsi="Courier New" w:cs="Courier New"/>
-          <w:spacing w:val="5"/>
-          <w:kern w:val="1"/>
-        </w:rPr>
-      </w:pPr>
-      <w:r>
-        <w:rPr>
-          <w:rFonts w:ascii="Courier New" w:hAnsi="Courier New" w:cs="Courier New"/>
-          <w:spacing w:val="5"/>
-          <w:kern w:val="1"/>
-        </w:rPr>
-        <w:t>\</w:t>
-      </w:r>
-      <w:proofErr w:type="spellStart"/>
-      <w:r>
-        <w:rPr>
-          <w:rFonts w:ascii="Courier New" w:hAnsi="Courier New" w:cs="Courier New"/>
-          <w:spacing w:val="5"/>
-          <w:kern w:val="1"/>
-        </w:rPr>
-        <w:t>newcommand</w:t>
-      </w:r>
-      <w:proofErr w:type="spellEnd"/>
-      <w:r>
-        <w:rPr>
-          <w:rFonts w:ascii="Courier New" w:hAnsi="Courier New" w:cs="Courier New"/>
-          <w:spacing w:val="5"/>
-          <w:kern w:val="1"/>
-        </w:rPr>
-        <w:t>{\Nat}{I\!\!N} %natural numbers</w:t>
-      </w:r>
-    </w:p>
-    <w:p>
-      <w:pPr>
-        <w:widowControl w:val="0"/>
-        <w:numPr>
-          <w:ilvl w:val="1"/>
-          <w:numId w:val="7"/>
-        </w:numPr>
-        <w:autoSpaceDE w:val="0"/>
-        <w:autoSpaceDN w:val="0"/>
-        <w:adjustRightInd w:val="0"/>
-        <w:spacing w:before="120" w:line="226" w:lineRule="auto"/>
-        <w:jc w:val="both"/>
-        <w:rPr>
-          <w:rFonts w:ascii="Courier New" w:hAnsi="Courier New" w:cs="Courier New"/>
-          <w:spacing w:val="5"/>
-          <w:kern w:val="1"/>
-        </w:rPr>
-      </w:pPr>
-      <w:r>
-        <w:rPr>
-          <w:rFonts w:ascii="Courier New" w:hAnsi="Courier New" w:cs="Courier New"/>
-          <w:spacing w:val="5"/>
-          <w:kern w:val="1"/>
-        </w:rPr>
-        <w:t>\</w:t>
-      </w:r>
-      <w:proofErr w:type="spellStart"/>
-      <w:r>
-        <w:rPr>
-          <w:rFonts w:ascii="Courier New" w:hAnsi="Courier New" w:cs="Courier New"/>
-          <w:spacing w:val="5"/>
-          <w:kern w:val="1"/>
-        </w:rPr>
-        <w:t>newcommand</w:t>
-      </w:r>
-      <w:proofErr w:type="spellEnd"/>
-      <w:r>
-        <w:rPr>
-          <w:rFonts w:ascii="Courier New" w:hAnsi="Courier New" w:cs="Courier New"/>
-          <w:spacing w:val="5"/>
-          <w:kern w:val="1"/>
-        </w:rPr>
-        <w:t>{\CC}{I\!\!\!\!C} %complex numbers</w:t>
-      </w:r>
-    </w:p>
-    <w:p>
-      <w:pPr>
-        <w:widowControl w:val="0"/>
-        <w:numPr>
-          <w:ilvl w:val="0"/>
-          <w:numId w:val="7"/>
-        </w:numPr>
-        <w:autoSpaceDE w:val="0"/>
-        <w:autoSpaceDN w:val="0"/>
-        <w:adjustRightInd w:val="0"/>
-        <w:rPr>
-          <w:spacing w:val="5"/>
-          <w:kern w:val="1"/>
-        </w:rPr>
-      </w:pPr>
-      <w:r>
-        <w:rPr>
-          <w:spacing w:val="5"/>
-          <w:kern w:val="1"/>
-        </w:rPr>
-        <w:t xml:space="preserve">Sometimes the problematic fonts are used in figures included in </w:t>
-      </w:r>
-      <w:proofErr w:type="spellStart"/>
-      <w:r>
-        <w:rPr>
-          <w:spacing w:val="5"/>
-          <w:kern w:val="1"/>
-        </w:rPr>
-        <w:t>LaTeX</w:t>
-      </w:r>
-      <w:proofErr w:type="spellEnd"/>
-      <w:r>
-        <w:rPr>
-          <w:spacing w:val="5"/>
-          <w:kern w:val="1"/>
-        </w:rPr>
-        <w:t xml:space="preserve"> files. The </w:t>
-      </w:r>
-      <w:proofErr w:type="spellStart"/>
-      <w:r>
-        <w:rPr>
-          <w:spacing w:val="5"/>
-          <w:kern w:val="1"/>
-        </w:rPr>
-        <w:t>ghostscript</w:t>
-      </w:r>
-      <w:proofErr w:type="spellEnd"/>
-      <w:r>
-        <w:rPr>
-          <w:spacing w:val="5"/>
-          <w:kern w:val="1"/>
-        </w:rPr>
-        <w:t xml:space="preserve"> program </w:t>
-      </w:r>
-      <w:r>
-        <w:rPr>
-          <w:rFonts w:ascii="Courier New" w:hAnsi="Courier New" w:cs="Courier New"/>
-          <w:spacing w:val="5"/>
-          <w:kern w:val="1"/>
-        </w:rPr>
-        <w:t>eps2eps</w:t>
-      </w:r>
-      <w:r>
-        <w:rPr>
-          <w:spacing w:val="5"/>
-          <w:kern w:val="1"/>
-        </w:rPr>
-        <w:t xml:space="preserve"> is the simplest way to clean such figures. For black and white figures, slightly better results can be achieved with program </w:t>
-      </w:r>
-      <w:proofErr w:type="spellStart"/>
-      <w:r>
-        <w:rPr>
-          <w:rFonts w:ascii="Courier New" w:hAnsi="Courier New" w:cs="Courier New"/>
-          <w:spacing w:val="5"/>
-          <w:kern w:val="1"/>
-        </w:rPr>
-        <w:t>potrace</w:t>
-      </w:r>
-      <w:proofErr w:type="spellEnd"/>
-      <w:r>
-        <w:rPr>
-          <w:spacing w:val="5"/>
-          <w:kern w:val="1"/>
-        </w:rPr>
-        <w:t>.</w:t>
-      </w:r>
-    </w:p>
-    <w:p>
-      <w:pPr>
-        <w:widowControl w:val="0"/>
-        <w:numPr>
-          <w:ilvl w:val="0"/>
-          <w:numId w:val="7"/>
-        </w:numPr>
-        <w:autoSpaceDE w:val="0"/>
-        <w:autoSpaceDN w:val="0"/>
-        <w:adjustRightInd w:val="0"/>
-        <w:rPr>
-          <w:spacing w:val="5"/>
-          <w:kern w:val="1"/>
-        </w:rPr>
-      </w:pPr>
-      <w:r>
-        <w:rPr>
-          <w:spacing w:val="5"/>
-          <w:kern w:val="1"/>
-        </w:rPr>
-        <w:t>MSWord</w:t>
-      </w:r>
-      <w:r>
-        <w:rPr>
-          <w:spacing w:val="5"/>
-          <w:kern w:val="1"/>
-        </w:rPr>
-        <w:t xml:space="preserve"> 2007</w:t>
-      </w:r>
-      <w:r>
-        <w:rPr>
-          <w:spacing w:val="5"/>
-          <w:kern w:val="1"/>
-        </w:rPr>
-        <w:t xml:space="preserve"> and Windows users (via PDF file):</w:t>
-      </w:r>
-    </w:p>
-    <w:p>
-      <w:pPr>
-        <w:widowControl w:val="0"/>
-        <w:numPr>
-          <w:ilvl w:val="1"/>
-          <w:numId w:val="7"/>
-        </w:numPr>
-        <w:autoSpaceDE w:val="0"/>
-        <w:autoSpaceDN w:val="0"/>
-        <w:adjustRightInd w:val="0"/>
-        <w:rPr>
-          <w:spacing w:val="5"/>
-          <w:kern w:val="1"/>
-        </w:rPr>
-      </w:pPr>
-      <w:r>
-        <w:rPr>
-          <w:spacing w:val="5"/>
-          <w:kern w:val="1"/>
-        </w:rPr>
-        <w:t xml:space="preserve">Install the Microsoft Save as PDF Office 2007 Add-in from </w:t>
-      </w:r>
-    </w:p>
-    <w:p>
-      <w:pPr>
-        <w:widowControl w:val="0"/>
-        <w:numPr>
-          <w:ilvl w:val="1"/>
-          <w:numId w:val="7"/>
-        </w:numPr>
-        <w:autoSpaceDE w:val="0"/>
-        <w:autoSpaceDN w:val="0"/>
-        <w:adjustRightInd w:val="0"/>
-        <w:rPr>
-          <w:spacing w:val="5"/>
-          <w:kern w:val="1"/>
-        </w:rPr>
-      </w:pPr>
-      <w:r>
-        <w:rPr>
-          <w:spacing w:val="5"/>
-          <w:kern w:val="1"/>
-        </w:rPr>
-        <w:t>http://www.microsoft.com/downloads/details.aspx?displaylang=en&amp;familyid=4d951911-3e7e-4ae6-b059-a2e79ed87041</w:t>
-      </w:r>
-    </w:p>
-    <w:p>
-      <w:pPr>
-        <w:widowControl w:val="0"/>
-        <w:numPr>
-          <w:ilvl w:val="1"/>
-          <w:numId w:val="7"/>
-        </w:numPr>
-        <w:autoSpaceDE w:val="0"/>
-        <w:autoSpaceDN w:val="0"/>
-        <w:adjustRightInd w:val="0"/>
-        <w:rPr>
-          <w:spacing w:val="5"/>
-          <w:kern w:val="1"/>
-        </w:rPr>
-      </w:pPr>
-      <w:r>
-        <w:rPr>
-          <w:spacing w:val="5"/>
-          <w:kern w:val="1"/>
-        </w:rPr>
-        <w:t>Select "Save or Publish to PDF" from the Office or File menu</w:t>
-      </w:r>
-    </w:p>
-    <w:p>
-      <w:pPr>
-        <w:widowControl w:val="0"/>
-        <w:numPr>
-          <w:ilvl w:val="0"/>
-          <w:numId w:val="7"/>
-        </w:numPr>
-        <w:tabs>
-          <w:tab w:val="left" w:pos="720"/>
-        </w:tabs>
-        <w:autoSpaceDE w:val="0"/>
-        <w:autoSpaceDN w:val="0"/>
-        <w:adjustRightInd w:val="0"/>
-        <w:rPr>
-          <w:spacing w:val="5"/>
-          <w:kern w:val="1"/>
-        </w:rPr>
-      </w:pPr>
-      <w:r>
-        <w:rPr>
-          <w:spacing w:val="5"/>
-          <w:kern w:val="1"/>
-        </w:rPr>
-        <w:t>MSWord and Mac OS X users (via PDF file):</w:t>
-      </w:r>
-    </w:p>
-    <w:p>
-      <w:pPr>
-        <w:widowControl w:val="0"/>
-        <w:numPr>
-          <w:ilvl w:val="1"/>
-          <w:numId w:val="7"/>
-        </w:numPr>
-        <w:tabs>
-          <w:tab w:val="left" w:pos="720"/>
-        </w:tabs>
-        <w:autoSpaceDE w:val="0"/>
-        <w:autoSpaceDN w:val="0"/>
-        <w:adjustRightInd w:val="0"/>
-        <w:rPr>
-          <w:spacing w:val="5"/>
-          <w:kern w:val="1"/>
-        </w:rPr>
-      </w:pPr>
-      <w:r>
-        <w:rPr>
-          <w:spacing w:val="5"/>
-          <w:kern w:val="1"/>
-        </w:rPr>
-        <w:t>From the print menu, click the PDF drop-down box, and select "Save as PDF…"</w:t>
-      </w:r>
-    </w:p>
-    <w:p>
-      <w:pPr>
-        <w:widowControl w:val="0"/>
-        <w:numPr>
-          <w:ilvl w:val="0"/>
-          <w:numId w:val="7"/>
-        </w:numPr>
-        <w:tabs>
-          <w:tab w:val="left" w:pos="720"/>
-        </w:tabs>
-        <w:autoSpaceDE w:val="0"/>
-        <w:autoSpaceDN w:val="0"/>
-        <w:adjustRightInd w:val="0"/>
-        <w:rPr>
-          <w:spacing w:val="5"/>
-          <w:kern w:val="1"/>
-        </w:rPr>
-      </w:pPr>
-      <w:r>
-        <w:rPr>
-          <w:spacing w:val="5"/>
-          <w:kern w:val="1"/>
-        </w:rPr>
-        <w:t>MSWord and Windows users (via PS file):</w:t>
-      </w:r>
-    </w:p>
-    <w:p>
-      <w:pPr>
-        <w:widowControl w:val="0"/>
-        <w:numPr>
-          <w:ilvl w:val="1"/>
-          <w:numId w:val="7"/>
-        </w:numPr>
-        <w:tabs>
-          <w:tab w:val="left" w:pos="720"/>
-        </w:tabs>
-        <w:autoSpaceDE w:val="0"/>
-        <w:autoSpaceDN w:val="0"/>
-        <w:adjustRightInd w:val="0"/>
-        <w:rPr>
-          <w:spacing w:val="5"/>
-          <w:kern w:val="1"/>
-        </w:rPr>
-      </w:pPr>
-      <w:r>
-        <w:rPr>
-          <w:spacing w:val="5"/>
-          <w:kern w:val="1"/>
-        </w:rPr>
-        <w:t xml:space="preserve">To create a new printer on your computer, install the </w:t>
-      </w:r>
-      <w:proofErr w:type="spellStart"/>
-      <w:r>
-        <w:rPr>
-          <w:spacing w:val="5"/>
-          <w:kern w:val="1"/>
-        </w:rPr>
-        <w:t>AdobePS</w:t>
-      </w:r>
-      <w:proofErr w:type="spellEnd"/>
-      <w:r>
-        <w:rPr>
-          <w:spacing w:val="5"/>
-          <w:kern w:val="1"/>
-        </w:rPr>
-        <w:t xml:space="preserve"> printer driver and the Adobe </w:t>
-      </w:r>
-      <w:r>
-        <w:t>PostScript Printer Description (</w:t>
-      </w:r>
-      <w:r>
-        <w:rPr>
-          <w:spacing w:val="5"/>
-          <w:kern w:val="1"/>
-        </w:rPr>
-        <w:t>PPD</w:t>
-      </w:r>
-      <w:r>
-        <w:rPr>
-          <w:spacing w:val="5"/>
-          <w:kern w:val="1"/>
-        </w:rPr>
-        <w:t>)</w:t>
-      </w:r>
-      <w:r>
-        <w:rPr>
-          <w:spacing w:val="5"/>
-          <w:kern w:val="1"/>
-        </w:rPr>
-        <w:t xml:space="preserve"> file from</w:t>
-      </w:r>
-    </w:p>
-    <w:p>
-      <w:pPr>
-        <w:widowControl w:val="0"/>
-        <w:numPr>
-          <w:ilvl w:val="1"/>
-          <w:numId w:val="7"/>
-        </w:numPr>
-        <w:tabs>
-          <w:tab w:val="left" w:pos="720"/>
-        </w:tabs>
-        <w:autoSpaceDE w:val="0"/>
-        <w:autoSpaceDN w:val="0"/>
-        <w:adjustRightInd w:val="0"/>
-        <w:rPr>
-          <w:spacing w:val="5"/>
-          <w:kern w:val="1"/>
-        </w:rPr>
-      </w:pPr>
-      <w:hyperlink r:id="rId6" w:history="1">
-        <w:r>
-          <w:rPr>
-            <w:rStyle w:val="Hyperlink"/>
-            <w:spacing w:val="5"/>
-            <w:kern w:val="1"/>
-          </w:rPr>
-          <w:t>http://www.adobe.com/support/downloads/detail.jsp?ftpID=204</w:t>
-        </w:r>
-      </w:hyperlink>
-    </w:p>
-    <w:p>
-      <w:pPr>
-        <w:widowControl w:val="0"/>
-        <w:numPr>
-          <w:ilvl w:val="1"/>
-          <w:numId w:val="7"/>
-        </w:numPr>
-        <w:tabs>
-          <w:tab w:val="left" w:pos="720"/>
-        </w:tabs>
-        <w:autoSpaceDE w:val="0"/>
-        <w:autoSpaceDN w:val="0"/>
-        <w:adjustRightInd w:val="0"/>
-        <w:rPr>
-          <w:spacing w:val="5"/>
-          <w:kern w:val="1"/>
-        </w:rPr>
-      </w:pPr>
-      <w:r>
-        <w:rPr>
-          <w:i/>
-          <w:iCs/>
-          <w:spacing w:val="5"/>
-          <w:kern w:val="1"/>
-        </w:rPr>
-        <w:t xml:space="preserve">Note: </w:t>
-      </w:r>
-      <w:r>
-        <w:rPr>
-          <w:spacing w:val="5"/>
-          <w:kern w:val="1"/>
-        </w:rPr>
-        <w:t xml:space="preserve">You must reboot your PC after installing the </w:t>
-      </w:r>
-      <w:proofErr w:type="spellStart"/>
-      <w:r>
-        <w:rPr>
-          <w:spacing w:val="5"/>
-          <w:kern w:val="1"/>
-        </w:rPr>
-        <w:t>AdobePS</w:t>
-      </w:r>
-      <w:proofErr w:type="spellEnd"/>
-      <w:r>
-        <w:rPr>
-          <w:spacing w:val="5"/>
-          <w:kern w:val="1"/>
-        </w:rPr>
-        <w:t xml:space="preserve"> driver for it to take effect.</w:t>
-      </w:r>
-    </w:p>
-    <w:p>
-      <w:pPr>
-        <w:widowControl w:val="0"/>
-        <w:numPr>
-          <w:ilvl w:val="1"/>
-          <w:numId w:val="7"/>
-        </w:numPr>
-        <w:tabs>
-          <w:tab w:val="left" w:pos="720"/>
-        </w:tabs>
-        <w:autoSpaceDE w:val="0"/>
-        <w:autoSpaceDN w:val="0"/>
-        <w:adjustRightInd w:val="0"/>
-        <w:rPr>
-          <w:spacing w:val="5"/>
-          <w:kern w:val="1"/>
-        </w:rPr>
-      </w:pPr>
-      <w:r>
-        <w:rPr>
-          <w:spacing w:val="5"/>
-          <w:kern w:val="1"/>
-        </w:rPr>
-        <w:t xml:space="preserve">To produce the </w:t>
-      </w:r>
-      <w:proofErr w:type="spellStart"/>
-      <w:r>
-        <w:rPr>
-          <w:spacing w:val="5"/>
-          <w:kern w:val="1"/>
-        </w:rPr>
-        <w:t>ps</w:t>
-      </w:r>
-      <w:proofErr w:type="spellEnd"/>
-      <w:r>
-        <w:rPr>
-          <w:spacing w:val="5"/>
-          <w:kern w:val="1"/>
-        </w:rPr>
-        <w:t xml:space="preserve"> file, select "Print" from the MS app, choose the installed </w:t>
-      </w:r>
-      <w:proofErr w:type="spellStart"/>
-      <w:r>
-        <w:rPr>
-          <w:spacing w:val="5"/>
-          <w:kern w:val="1"/>
-        </w:rPr>
-        <w:t>AdobePS</w:t>
-      </w:r>
-      <w:proofErr w:type="spellEnd"/>
-      <w:r>
-        <w:rPr>
-          <w:spacing w:val="5"/>
-          <w:kern w:val="1"/>
-        </w:rPr>
-        <w:t xml:space="preserve"> printer, click on "Properties", click on "Advanced."</w:t>
-      </w:r>
-    </w:p>
-    <w:p>
-      <w:pPr>
-        <w:widowControl w:val="0"/>
-        <w:numPr>
-          <w:ilvl w:val="1"/>
-          <w:numId w:val="7"/>
-        </w:numPr>
-        <w:tabs>
-          <w:tab w:val="left" w:pos="720"/>
-        </w:tabs>
-        <w:autoSpaceDE w:val="0"/>
-        <w:autoSpaceDN w:val="0"/>
-        <w:adjustRightInd w:val="0"/>
-        <w:rPr>
-          <w:spacing w:val="5"/>
-          <w:kern w:val="1"/>
-        </w:rPr>
-      </w:pPr>
-      <w:r>
-        <w:rPr>
-          <w:spacing w:val="5"/>
-          <w:kern w:val="1"/>
-        </w:rPr>
-        <w:t xml:space="preserve">Set “TrueType Font” to be “Download as </w:t>
-      </w:r>
-      <w:proofErr w:type="spellStart"/>
-      <w:r>
-        <w:rPr>
-          <w:spacing w:val="5"/>
-          <w:kern w:val="1"/>
-        </w:rPr>
-        <w:t>Softfont</w:t>
-      </w:r>
-      <w:proofErr w:type="spellEnd"/>
-      <w:r>
-        <w:rPr>
-          <w:spacing w:val="5"/>
-          <w:kern w:val="1"/>
-        </w:rPr>
-        <w:t>”</w:t>
-      </w:r>
-    </w:p>
-    <w:p>
-      <w:pPr>
-        <w:widowControl w:val="0"/>
-        <w:numPr>
-          <w:ilvl w:val="1"/>
-          <w:numId w:val="7"/>
-        </w:numPr>
-        <w:tabs>
-          <w:tab w:val="left" w:pos="720"/>
-        </w:tabs>
-        <w:autoSpaceDE w:val="0"/>
-        <w:autoSpaceDN w:val="0"/>
-        <w:adjustRightInd w:val="0"/>
-        <w:rPr>
-          <w:spacing w:val="5"/>
-          <w:kern w:val="1"/>
-        </w:rPr>
-      </w:pPr>
-      <w:r>
-        <w:rPr>
-          <w:spacing w:val="5"/>
-          <w:kern w:val="1"/>
-        </w:rPr>
-        <w:t>Open the “PostScript Options” folder</w:t>
-      </w:r>
-      <w:r>
-        <w:rPr>
-          <w:spacing w:val="5"/>
-          <w:kern w:val="1"/>
-        </w:rPr>
-        <w:t xml:space="preserve"> </w:t>
-      </w:r>
-    </w:p>
-    <w:p>
-      <w:pPr>
-        <w:widowControl w:val="0"/>
-        <w:numPr>
-          <w:ilvl w:val="1"/>
-          <w:numId w:val="7"/>
-        </w:numPr>
-        <w:tabs>
-          <w:tab w:val="left" w:pos="720"/>
-        </w:tabs>
-        <w:autoSpaceDE w:val="0"/>
-        <w:autoSpaceDN w:val="0"/>
-        <w:adjustRightInd w:val="0"/>
-        <w:rPr>
-          <w:spacing w:val="5"/>
-          <w:kern w:val="1"/>
-        </w:rPr>
-      </w:pPr>
-      <w:r>
-        <w:rPr>
-          <w:spacing w:val="5"/>
-          <w:kern w:val="1"/>
-        </w:rPr>
-        <w:t>Select “PostScript Output Option” to be “Optimize for Portability”</w:t>
-      </w:r>
-    </w:p>
-    <w:p>
-      <w:pPr>
-        <w:widowControl w:val="0"/>
-        <w:numPr>
-          <w:ilvl w:val="1"/>
-          <w:numId w:val="7"/>
-        </w:numPr>
-        <w:tabs>
-          <w:tab w:val="left" w:pos="720"/>
-        </w:tabs>
-        <w:autoSpaceDE w:val="0"/>
-        <w:autoSpaceDN w:val="0"/>
-        <w:adjustRightInd w:val="0"/>
-        <w:rPr>
-          <w:spacing w:val="5"/>
-          <w:kern w:val="1"/>
-        </w:rPr>
-      </w:pPr>
-      <w:r>
-        <w:rPr>
-          <w:spacing w:val="5"/>
-          <w:kern w:val="1"/>
-        </w:rPr>
-        <w:t>Select “TrueType Font Download Option” to be “Outline”</w:t>
-      </w:r>
-    </w:p>
-    <w:p>
-      <w:pPr>
-        <w:widowControl w:val="0"/>
-        <w:numPr>
-          <w:ilvl w:val="1"/>
-          <w:numId w:val="7"/>
-        </w:numPr>
-        <w:tabs>
-          <w:tab w:val="left" w:pos="720"/>
-        </w:tabs>
-        <w:autoSpaceDE w:val="0"/>
-        <w:autoSpaceDN w:val="0"/>
-        <w:adjustRightInd w:val="0"/>
-        <w:rPr>
-          <w:spacing w:val="5"/>
-          <w:kern w:val="1"/>
-        </w:rPr>
-      </w:pPr>
-      <w:r>
-        <w:rPr>
-          <w:spacing w:val="5"/>
-          <w:kern w:val="1"/>
-        </w:rPr>
-        <w:t>Select “Send PostScript Error Handler” to be “No”</w:t>
-      </w:r>
-    </w:p>
-    <w:p>
-      <w:pPr>
-        <w:widowControl w:val="0"/>
-        <w:numPr>
-          <w:ilvl w:val="1"/>
-          <w:numId w:val="7"/>
-        </w:numPr>
-        <w:tabs>
-          <w:tab w:val="left" w:pos="720"/>
-        </w:tabs>
-        <w:autoSpaceDE w:val="0"/>
-        <w:autoSpaceDN w:val="0"/>
-        <w:adjustRightInd w:val="0"/>
-        <w:rPr>
-          <w:spacing w:val="5"/>
-          <w:kern w:val="1"/>
-        </w:rPr>
-      </w:pPr>
-      <w:r>
-        <w:rPr>
-          <w:spacing w:val="5"/>
-          <w:kern w:val="1"/>
-        </w:rPr>
-        <w:t>Click “OK” three times, print your file.</w:t>
-      </w:r>
-    </w:p>
-    <w:p>
-      <w:pPr>
-        <w:widowControl w:val="0"/>
-        <w:numPr>
-          <w:ilvl w:val="1"/>
-          <w:numId w:val="7"/>
-        </w:numPr>
-        <w:tabs>
-          <w:tab w:val="left" w:pos="720"/>
-        </w:tabs>
-        <w:autoSpaceDE w:val="0"/>
-        <w:autoSpaceDN w:val="0"/>
-        <w:adjustRightInd w:val="0"/>
-        <w:rPr>
-          <w:spacing w:val="5"/>
-          <w:kern w:val="1"/>
-        </w:rPr>
-      </w:pPr>
-      <w:r>
-        <w:rPr>
-          <w:spacing w:val="5"/>
-          <w:kern w:val="1"/>
-        </w:rPr>
-        <w:t>Now, use Adobe Acrobat Distiller or ps2pdf to create a PDF file from the PS file. In Acrobat, check the option “Embed all fonts” if applicable.</w:t>
-      </w:r>
-    </w:p>
-    <w:p>
-      <w:pPr>
-        <w:widowControl w:val="0"/>
-        <w:tabs>
-          <w:tab w:val="left" w:pos="720"/>
-        </w:tabs>
-        <w:autoSpaceDE w:val="0"/>
-        <w:autoSpaceDN w:val="0"/>
-        <w:adjustRightInd w:val="0"/>
-        <w:rPr>
-          <w:spacing w:val="5"/>
-          <w:kern w:val="1"/>
-        </w:rPr>
-      </w:pPr>
-    </w:p>
-    <w:p>
-      <w:pPr>
-        <w:widowControl w:val="0"/>
-        <w:autoSpaceDE w:val="0"/>
-        <w:autoSpaceDN w:val="0"/>
-        <w:adjustRightInd w:val="0"/>
-        <w:spacing w:before="120" w:line="226" w:lineRule="auto"/>
-        <w:jc w:val="both"/>
-        <w:rPr>
-          <w:spacing w:val="5"/>
-          <w:kern w:val="1"/>
-        </w:rPr>
-      </w:pPr>
-      <w:r>
-        <w:rPr>
-          <w:spacing w:val="5"/>
-          <w:kern w:val="1"/>
-        </w:rPr>
-        <w:t>If your file contains Type 3 fonts or non embedded TrueType fonts, we will ask you to fix it.</w:t>
-      </w:r>
-    </w:p>
-    <w:p>
-      <w:pPr>
-        <w:widowControl w:val="0"/>
-        <w:autoSpaceDE w:val="0"/>
-        <w:autoSpaceDN w:val="0"/>
-        <w:adjustRightInd w:val="0"/>
-        <w:spacing w:before="120" w:line="226" w:lineRule="auto"/>
-        <w:jc w:val="both"/>
-        <w:rPr>
-          <w:spacing w:val="5"/>
-          <w:kern w:val="1"/>
-        </w:rPr>
-      </w:pPr>
-    </w:p>
-    <w:p>
-      <w:pPr>
-        <w:widowControl w:val="0"/>
-        <w:autoSpaceDE w:val="0"/>
-        <w:autoSpaceDN w:val="0"/>
-        <w:adjustRightInd w:val="0"/>
+      </w:r>
+      <w:r>
         <w:rPr>
           <w:b/>
           <w:bCs/>
           <w:spacing w:val="24"/>
           <w:kern w:val="1"/>
-        </w:rPr>
-      </w:pPr>
-      <w:r>
-        <w:rPr>
-          <w:b/>
-          <w:bCs/>
-          <w:spacing w:val="24"/>
-          <w:kern w:val="1"/>
-        </w:rPr>
-        <w:t>6.1</w:t>
-      </w:r>
-      <w:r>
-        <w:rPr>
-          <w:b/>
-          <w:bCs/>
-          <w:spacing w:val="24"/>
-          <w:kern w:val="1"/>
-        </w:rPr>
-        <w:tab/>
-        <w:t xml:space="preserve">Margins in </w:t>
-      </w:r>
-      <w:proofErr w:type="spellStart"/>
-      <w:r>
-        <w:rPr>
-          <w:b/>
-          <w:bCs/>
-          <w:spacing w:val="24"/>
-          <w:kern w:val="1"/>
-        </w:rPr>
-        <w:t>LaTeX</w:t>
-      </w:r>
-      <w:proofErr w:type="spellEnd"/>
+          <w:sz w:val="24"/>
+          <w:szCs w:val="24"/>
+        </w:rPr>
+        <w:t>Conclusion</w:t>
+      </w:r>
     </w:p>
     <w:p>
       <w:pPr>
@@ -5676,491 +4193,15 @@
           <w:kern w:val="1"/>
         </w:rPr>
       </w:pPr>
-      <w:r>
-        <w:rPr>
-          <w:spacing w:val="5"/>
-          <w:kern w:val="1"/>
-        </w:rPr>
-        <w:t xml:space="preserve">Most of the margin problems come from figures positioned by hand using </w:t>
-      </w:r>
-      <w:r>
-        <w:rPr>
-          <w:rFonts w:ascii="Courier New" w:hAnsi="Courier New" w:cs="Courier New"/>
-          <w:spacing w:val="5"/>
-          <w:kern w:val="1"/>
-        </w:rPr>
-        <w:t>\special</w:t>
-      </w:r>
-      <w:r>
-        <w:rPr>
-          <w:spacing w:val="5"/>
-          <w:kern w:val="1"/>
-        </w:rPr>
-        <w:t xml:space="preserve"> or other commands. We suggest using the command </w:t>
-      </w:r>
-      <w:r>
-        <w:rPr>
-          <w:rFonts w:ascii="Courier New" w:hAnsi="Courier New" w:cs="Courier New"/>
-          <w:spacing w:val="5"/>
-          <w:kern w:val="1"/>
-        </w:rPr>
-        <w:t>\</w:t>
-      </w:r>
-      <w:proofErr w:type="spellStart"/>
-      <w:r>
-        <w:rPr>
-          <w:rFonts w:ascii="Courier New" w:hAnsi="Courier New" w:cs="Courier New"/>
-          <w:spacing w:val="5"/>
-          <w:kern w:val="1"/>
-        </w:rPr>
-        <w:t>includegraphics</w:t>
-      </w:r>
-      <w:proofErr w:type="spellEnd"/>
-      <w:r>
-        <w:rPr>
-          <w:spacing w:val="5"/>
-          <w:kern w:val="1"/>
-        </w:rPr>
-        <w:t xml:space="preserve"> from the </w:t>
-      </w:r>
-      <w:proofErr w:type="spellStart"/>
-      <w:r>
-        <w:rPr>
-          <w:spacing w:val="5"/>
-          <w:kern w:val="1"/>
-        </w:rPr>
-        <w:t>graphicx</w:t>
-      </w:r>
-      <w:proofErr w:type="spellEnd"/>
-      <w:r>
-        <w:rPr>
-          <w:spacing w:val="5"/>
-          <w:kern w:val="1"/>
-        </w:rPr>
-        <w:t xml:space="preserve"> package. Always specify the figure width as a multiple of the line width as in the example below</w:t>
-      </w:r>
-    </w:p>
-    <w:p>
-      <w:pPr>
-        <w:widowControl w:val="0"/>
-        <w:autoSpaceDE w:val="0"/>
-        <w:autoSpaceDN w:val="0"/>
-        <w:adjustRightInd w:val="0"/>
-        <w:spacing w:before="120" w:line="226" w:lineRule="auto"/>
-        <w:jc w:val="both"/>
-        <w:rPr>
-          <w:rFonts w:ascii="Courier New" w:hAnsi="Courier New" w:cs="Courier New"/>
-          <w:spacing w:val="5"/>
-          <w:kern w:val="1"/>
-        </w:rPr>
-      </w:pPr>
-      <w:r>
-        <w:rPr>
-          <w:rFonts w:ascii="Courier New" w:hAnsi="Courier New" w:cs="Courier New"/>
-          <w:spacing w:val="5"/>
-          <w:kern w:val="1"/>
-        </w:rPr>
-        <w:t>\</w:t>
-      </w:r>
-      <w:proofErr w:type="spellStart"/>
-      <w:r>
-        <w:rPr>
-          <w:rFonts w:ascii="Courier New" w:hAnsi="Courier New" w:cs="Courier New"/>
-          <w:spacing w:val="5"/>
-          <w:kern w:val="1"/>
-        </w:rPr>
-        <w:t>usepackage</w:t>
-      </w:r>
-      <w:proofErr w:type="spellEnd"/>
-      <w:r>
-        <w:rPr>
-          <w:rFonts w:ascii="Courier New" w:hAnsi="Courier New" w:cs="Courier New"/>
-          <w:spacing w:val="5"/>
-          <w:kern w:val="1"/>
-        </w:rPr>
-        <w:t>[</w:t>
-      </w:r>
-      <w:proofErr w:type="spellStart"/>
-      <w:r>
-        <w:rPr>
-          <w:rFonts w:ascii="Courier New" w:hAnsi="Courier New" w:cs="Courier New"/>
-          <w:spacing w:val="5"/>
-          <w:kern w:val="1"/>
-        </w:rPr>
-        <w:t>dvips</w:t>
-      </w:r>
-      <w:proofErr w:type="spellEnd"/>
-      <w:r>
-        <w:rPr>
-          <w:rFonts w:ascii="Courier New" w:hAnsi="Courier New" w:cs="Courier New"/>
-          <w:spacing w:val="5"/>
-          <w:kern w:val="1"/>
-        </w:rPr>
-        <w:t>]{</w:t>
-      </w:r>
-      <w:proofErr w:type="spellStart"/>
-      <w:r>
-        <w:rPr>
-          <w:rFonts w:ascii="Courier New" w:hAnsi="Courier New" w:cs="Courier New"/>
-          <w:spacing w:val="5"/>
-          <w:kern w:val="1"/>
-        </w:rPr>
-        <w:t>graphicx</w:t>
-      </w:r>
-      <w:proofErr w:type="spellEnd"/>
-      <w:proofErr w:type="gramStart"/>
-      <w:r>
-        <w:rPr>
-          <w:rFonts w:ascii="Courier New" w:hAnsi="Courier New" w:cs="Courier New"/>
-          <w:spacing w:val="5"/>
-          <w:kern w:val="1"/>
-        </w:rPr>
-        <w:t>} ...</w:t>
-      </w:r>
-      <w:proofErr w:type="gramEnd"/>
-    </w:p>
-    <w:p>
-      <w:pPr>
-        <w:widowControl w:val="0"/>
-        <w:autoSpaceDE w:val="0"/>
-        <w:autoSpaceDN w:val="0"/>
-        <w:adjustRightInd w:val="0"/>
-        <w:spacing w:before="120" w:line="226" w:lineRule="auto"/>
-        <w:jc w:val="both"/>
-        <w:rPr>
-          <w:rFonts w:ascii="Courier New" w:hAnsi="Courier New" w:cs="Courier New"/>
-          <w:spacing w:val="5"/>
-          <w:kern w:val="1"/>
-        </w:rPr>
-      </w:pPr>
-      <w:r>
-        <w:rPr>
-          <w:rFonts w:ascii="Courier New" w:hAnsi="Courier New" w:cs="Courier New"/>
-          <w:spacing w:val="5"/>
-          <w:kern w:val="1"/>
-        </w:rPr>
-        <w:t>\</w:t>
-      </w:r>
-      <w:proofErr w:type="spellStart"/>
-      <w:r>
-        <w:rPr>
-          <w:rFonts w:ascii="Courier New" w:hAnsi="Courier New" w:cs="Courier New"/>
-          <w:spacing w:val="5"/>
-          <w:kern w:val="1"/>
-        </w:rPr>
-        <w:t>includegraphics</w:t>
-      </w:r>
-      <w:proofErr w:type="spellEnd"/>
-      <w:r>
-        <w:rPr>
-          <w:rFonts w:ascii="Courier New" w:hAnsi="Courier New" w:cs="Courier New"/>
-          <w:spacing w:val="5"/>
-          <w:kern w:val="1"/>
-        </w:rPr>
-        <w:t>[width=0.8\</w:t>
-      </w:r>
-      <w:proofErr w:type="spellStart"/>
-      <w:r>
-        <w:rPr>
-          <w:rFonts w:ascii="Courier New" w:hAnsi="Courier New" w:cs="Courier New"/>
-          <w:spacing w:val="5"/>
-          <w:kern w:val="1"/>
-        </w:rPr>
-        <w:t>linewidth</w:t>
-      </w:r>
-      <w:proofErr w:type="spellEnd"/>
-      <w:r>
-        <w:rPr>
-          <w:rFonts w:ascii="Courier New" w:hAnsi="Courier New" w:cs="Courier New"/>
-          <w:spacing w:val="5"/>
-          <w:kern w:val="1"/>
-        </w:rPr>
-        <w:t>]{</w:t>
-      </w:r>
-      <w:proofErr w:type="spellStart"/>
-      <w:r>
-        <w:rPr>
-          <w:rFonts w:ascii="Courier New" w:hAnsi="Courier New" w:cs="Courier New"/>
-          <w:spacing w:val="5"/>
-          <w:kern w:val="1"/>
-        </w:rPr>
-        <w:t>myfile.eps</w:t>
-      </w:r>
-      <w:proofErr w:type="spellEnd"/>
-      <w:r>
-        <w:rPr>
-          <w:rFonts w:ascii="Courier New" w:hAnsi="Courier New" w:cs="Courier New"/>
-          <w:spacing w:val="5"/>
-          <w:kern w:val="1"/>
-        </w:rPr>
-        <w:t>}</w:t>
-      </w:r>
-    </w:p>
-    <w:p>
-      <w:pPr>
-        <w:widowControl w:val="0"/>
-        <w:autoSpaceDE w:val="0"/>
-        <w:autoSpaceDN w:val="0"/>
-        <w:adjustRightInd w:val="0"/>
-        <w:spacing w:before="120" w:line="226" w:lineRule="auto"/>
-        <w:jc w:val="both"/>
-        <w:rPr>
-          <w:rFonts w:ascii="Courier New" w:hAnsi="Courier New" w:cs="Courier New"/>
-          <w:spacing w:val="5"/>
-          <w:kern w:val="1"/>
-          <w:sz w:val="16"/>
-          <w:szCs w:val="16"/>
-        </w:rPr>
-      </w:pPr>
-      <w:proofErr w:type="gramStart"/>
-      <w:r>
-        <w:rPr>
-          <w:rFonts w:ascii="Courier New" w:hAnsi="Courier New" w:cs="Courier New"/>
-          <w:spacing w:val="5"/>
-          <w:kern w:val="1"/>
-          <w:sz w:val="16"/>
-          <w:szCs w:val="16"/>
-        </w:rPr>
-        <w:t>or</w:t>
-      </w:r>
-      <w:proofErr w:type="gramEnd"/>
-    </w:p>
-    <w:p>
-      <w:pPr>
-        <w:widowControl w:val="0"/>
-        <w:autoSpaceDE w:val="0"/>
-        <w:autoSpaceDN w:val="0"/>
-        <w:adjustRightInd w:val="0"/>
-        <w:spacing w:before="120" w:line="226" w:lineRule="auto"/>
-        <w:jc w:val="both"/>
-        <w:rPr>
-          <w:rFonts w:ascii="Courier New" w:hAnsi="Courier New" w:cs="Courier New"/>
-          <w:spacing w:val="5"/>
-          <w:kern w:val="1"/>
-        </w:rPr>
-      </w:pPr>
-      <w:r>
-        <w:rPr>
-          <w:rFonts w:ascii="Courier New" w:hAnsi="Courier New" w:cs="Courier New"/>
-          <w:spacing w:val="5"/>
-          <w:kern w:val="1"/>
-        </w:rPr>
-        <w:lastRenderedPageBreak/>
-        <w:t>\</w:t>
-      </w:r>
-      <w:proofErr w:type="spellStart"/>
-      <w:r>
-        <w:rPr>
-          <w:rFonts w:ascii="Courier New" w:hAnsi="Courier New" w:cs="Courier New"/>
-          <w:spacing w:val="5"/>
-          <w:kern w:val="1"/>
-        </w:rPr>
-        <w:t>usepackage</w:t>
-      </w:r>
-      <w:proofErr w:type="spellEnd"/>
-      <w:r>
-        <w:rPr>
-          <w:rFonts w:ascii="Courier New" w:hAnsi="Courier New" w:cs="Courier New"/>
-          <w:spacing w:val="5"/>
-          <w:kern w:val="1"/>
-        </w:rPr>
-        <w:t>[</w:t>
-      </w:r>
-      <w:proofErr w:type="spellStart"/>
-      <w:r>
-        <w:rPr>
-          <w:rFonts w:ascii="Courier New" w:hAnsi="Courier New" w:cs="Courier New"/>
-          <w:spacing w:val="5"/>
-          <w:kern w:val="1"/>
-        </w:rPr>
-        <w:t>pdftex</w:t>
-      </w:r>
-      <w:proofErr w:type="spellEnd"/>
-      <w:r>
-        <w:rPr>
-          <w:rFonts w:ascii="Courier New" w:hAnsi="Courier New" w:cs="Courier New"/>
-          <w:spacing w:val="5"/>
-          <w:kern w:val="1"/>
-        </w:rPr>
-        <w:t>]{</w:t>
-      </w:r>
-      <w:proofErr w:type="spellStart"/>
-      <w:r>
-        <w:rPr>
-          <w:rFonts w:ascii="Courier New" w:hAnsi="Courier New" w:cs="Courier New"/>
-          <w:spacing w:val="5"/>
-          <w:kern w:val="1"/>
-        </w:rPr>
-        <w:t>graphicx</w:t>
-      </w:r>
-      <w:proofErr w:type="spellEnd"/>
-      <w:proofErr w:type="gramStart"/>
-      <w:r>
-        <w:rPr>
-          <w:rFonts w:ascii="Courier New" w:hAnsi="Courier New" w:cs="Courier New"/>
-          <w:spacing w:val="5"/>
-          <w:kern w:val="1"/>
-        </w:rPr>
-        <w:t>} ...</w:t>
-      </w:r>
-      <w:proofErr w:type="gramEnd"/>
-    </w:p>
-    <w:p>
-      <w:pPr>
-        <w:widowControl w:val="0"/>
-        <w:autoSpaceDE w:val="0"/>
-        <w:autoSpaceDN w:val="0"/>
-        <w:adjustRightInd w:val="0"/>
-        <w:spacing w:before="120" w:line="226" w:lineRule="auto"/>
-        <w:jc w:val="both"/>
-        <w:rPr>
-          <w:rFonts w:ascii="Courier New" w:hAnsi="Courier New" w:cs="Courier New"/>
-          <w:spacing w:val="5"/>
-          <w:kern w:val="1"/>
-        </w:rPr>
-      </w:pPr>
-      <w:r>
-        <w:rPr>
-          <w:rFonts w:ascii="Courier New" w:hAnsi="Courier New" w:cs="Courier New"/>
-          <w:spacing w:val="5"/>
-          <w:kern w:val="1"/>
-        </w:rPr>
-        <w:t>\</w:t>
-      </w:r>
-      <w:proofErr w:type="spellStart"/>
-      <w:r>
-        <w:rPr>
-          <w:rFonts w:ascii="Courier New" w:hAnsi="Courier New" w:cs="Courier New"/>
-          <w:spacing w:val="5"/>
-          <w:kern w:val="1"/>
-        </w:rPr>
-        <w:t>includegraphics</w:t>
-      </w:r>
-      <w:proofErr w:type="spellEnd"/>
-      <w:r>
-        <w:rPr>
-          <w:rFonts w:ascii="Courier New" w:hAnsi="Courier New" w:cs="Courier New"/>
-          <w:spacing w:val="5"/>
-          <w:kern w:val="1"/>
-        </w:rPr>
-        <w:t>[width=0.8\</w:t>
-      </w:r>
-      <w:proofErr w:type="spellStart"/>
-      <w:r>
-        <w:rPr>
-          <w:rFonts w:ascii="Courier New" w:hAnsi="Courier New" w:cs="Courier New"/>
-          <w:spacing w:val="5"/>
-          <w:kern w:val="1"/>
-        </w:rPr>
-        <w:t>linewidth</w:t>
-      </w:r>
-      <w:proofErr w:type="spellEnd"/>
-      <w:r>
-        <w:rPr>
-          <w:rFonts w:ascii="Courier New" w:hAnsi="Courier New" w:cs="Courier New"/>
-          <w:spacing w:val="5"/>
-          <w:kern w:val="1"/>
-        </w:rPr>
-        <w:t>]{myfile.pdf}</w:t>
-      </w:r>
-    </w:p>
-    <w:p>
-      <w:pPr>
-        <w:widowControl w:val="0"/>
-        <w:autoSpaceDE w:val="0"/>
-        <w:autoSpaceDN w:val="0"/>
-        <w:adjustRightInd w:val="0"/>
-        <w:spacing w:before="120" w:line="226" w:lineRule="auto"/>
-        <w:jc w:val="both"/>
-        <w:rPr>
-          <w:spacing w:val="5"/>
-          <w:kern w:val="1"/>
-        </w:rPr>
-      </w:pPr>
-      <w:proofErr w:type="gramStart"/>
-      <w:r>
-        <w:rPr>
-          <w:spacing w:val="5"/>
-          <w:kern w:val="1"/>
-        </w:rPr>
-        <w:t>for</w:t>
-      </w:r>
-      <w:proofErr w:type="gramEnd"/>
-      <w:r>
-        <w:rPr>
-          <w:spacing w:val="5"/>
-          <w:kern w:val="1"/>
-        </w:rPr>
-        <w:t xml:space="preserve"> .</w:t>
-      </w:r>
-      <w:proofErr w:type="spellStart"/>
-      <w:r>
-        <w:rPr>
-          <w:spacing w:val="5"/>
-          <w:kern w:val="1"/>
-        </w:rPr>
-        <w:t>pdf</w:t>
-      </w:r>
-      <w:proofErr w:type="spellEnd"/>
-      <w:r>
-        <w:rPr>
-          <w:spacing w:val="5"/>
-          <w:kern w:val="1"/>
-        </w:rPr>
-        <w:t xml:space="preserve"> graphics.  See section 4.4 in the graphics bundle documentation (http://www.ctan.org/texarchive/macros/latex/required/graphics/grfguide.ps)</w:t>
-      </w:r>
-    </w:p>
-    <w:p>
-      <w:pPr>
-        <w:widowControl w:val="0"/>
-        <w:autoSpaceDE w:val="0"/>
-        <w:autoSpaceDN w:val="0"/>
-        <w:adjustRightInd w:val="0"/>
-        <w:spacing w:before="120" w:line="226" w:lineRule="auto"/>
-        <w:jc w:val="both"/>
-        <w:rPr>
-          <w:spacing w:val="5"/>
-          <w:kern w:val="1"/>
-        </w:rPr>
-      </w:pPr>
-      <w:r>
-        <w:rPr>
-          <w:spacing w:val="5"/>
-          <w:kern w:val="1"/>
-        </w:rPr>
-        <w:t xml:space="preserve">A number of width problems arise when </w:t>
-      </w:r>
-      <w:proofErr w:type="spellStart"/>
-      <w:r>
-        <w:rPr>
-          <w:spacing w:val="5"/>
-          <w:kern w:val="1"/>
-        </w:rPr>
-        <w:t>LaTeX</w:t>
-      </w:r>
-      <w:proofErr w:type="spellEnd"/>
-      <w:r>
-        <w:rPr>
-          <w:spacing w:val="5"/>
-          <w:kern w:val="1"/>
-        </w:rPr>
-        <w:t xml:space="preserve"> cannot properly hyphenate a line. Please give </w:t>
-      </w:r>
-      <w:proofErr w:type="spellStart"/>
-      <w:r>
-        <w:rPr>
-          <w:spacing w:val="5"/>
-          <w:kern w:val="1"/>
-        </w:rPr>
-        <w:t>LaTeX</w:t>
-      </w:r>
-      <w:proofErr w:type="spellEnd"/>
-      <w:r>
-        <w:rPr>
-          <w:spacing w:val="5"/>
-          <w:kern w:val="1"/>
-        </w:rPr>
-        <w:t xml:space="preserve"> hyphenation hints using the \- command.</w:t>
+      <w:bookmarkStart w:id="0" w:name="_GoBack"/>
+      <w:bookmarkEnd w:id="0"/>
+      <w:r>
+        <w:rPr>
+          <w:spacing w:val="5"/>
+          <w:kern w:val="1"/>
+          <w:highlight w:val="yellow"/>
+        </w:rPr>
+        <w:t>Foo bar</w:t>
       </w:r>
     </w:p>
     <w:p>

</xml_diff>